<commit_message>
new pages created, minor edits in existing
</commit_message>
<xml_diff>
--- a/tree.docx
+++ b/tree.docx
@@ -16,56 +16,61 @@
           <w:sz w:val="24"/>
           <w:szCs w:val="24"/>
         </w:rPr>
-        <w:fldChar w:fldCharType="begin"/>
+        <w:t>SERVICES</w:t>
       </w:r>
+    </w:p>
+    <w:p>
+      <w:pPr>
+        <w:rPr>
+          <w:rFonts w:ascii="Times New Roman" w:hAnsi="Times New Roman"/>
+          <w:sz w:val="24"/>
+          <w:szCs w:val="24"/>
+        </w:rPr>
+      </w:pPr>
+      <w:hyperlink r:id="rId6" w:history="1">
+        <w:r>
+          <w:rPr>
+            <w:rStyle w:val="Hyperlink"/>
+            <w:rFonts w:ascii="Times New Roman" w:hAnsi="Times New Roman"/>
+            <w:sz w:val="24"/>
+            <w:szCs w:val="24"/>
+          </w:rPr>
+          <w:t>http://staging-fes.yorku.ca/resources/</w:t>
+        </w:r>
+      </w:hyperlink>
+    </w:p>
+    <w:p>
+      <w:pPr>
+        <w:rPr>
+          <w:rFonts w:ascii="Times New Roman" w:hAnsi="Times New Roman"/>
+          <w:sz w:val="24"/>
+          <w:szCs w:val="24"/>
+        </w:rPr>
+      </w:pPr>
       <w:r>
         <w:rPr>
           <w:rFonts w:ascii="Times New Roman" w:hAnsi="Times New Roman"/>
           <w:sz w:val="24"/>
           <w:szCs w:val="24"/>
         </w:rPr>
-        <w:instrText xml:space="preserve"> HYPERLINK "</w:instrText>
+        <w:t xml:space="preserve">COMPUTING </w:t>
       </w:r>
+    </w:p>
+    <w:p>
+      <w:pPr>
+        <w:rPr>
+          <w:rFonts w:ascii="Times New Roman" w:hAnsi="Times New Roman"/>
+          <w:sz w:val="24"/>
+          <w:szCs w:val="24"/>
+        </w:rPr>
+      </w:pPr>
       <w:r>
         <w:rPr>
           <w:rFonts w:ascii="Times New Roman" w:hAnsi="Times New Roman"/>
           <w:sz w:val="24"/>
           <w:szCs w:val="24"/>
         </w:rPr>
-        <w:instrText>http://staging-fes.yorku.ca/resources/</w:instrText>
-      </w:r>
-      <w:r>
-        <w:rPr>
-          <w:rFonts w:ascii="Times New Roman" w:hAnsi="Times New Roman"/>
-          <w:sz w:val="24"/>
-          <w:szCs w:val="24"/>
-        </w:rPr>
-        <w:instrText xml:space="preserve">" </w:instrText>
-      </w:r>
-      <w:r>
-        <w:rPr>
-          <w:rFonts w:ascii="Times New Roman" w:hAnsi="Times New Roman"/>
-          <w:sz w:val="24"/>
-          <w:szCs w:val="24"/>
-        </w:rPr>
-        <w:fldChar w:fldCharType="separate"/>
-      </w:r>
-      <w:r>
-        <w:rPr>
-          <w:rStyle w:val="Hyperlink"/>
-          <w:rFonts w:ascii="Times New Roman" w:hAnsi="Times New Roman"/>
-          <w:sz w:val="24"/>
-          <w:szCs w:val="24"/>
-        </w:rPr>
-        <w:t>http://staging-fes.yorku.ca/resources/</w:t>
-      </w:r>
-      <w:r>
-        <w:rPr>
-          <w:rFonts w:ascii="Times New Roman" w:hAnsi="Times New Roman"/>
-          <w:sz w:val="24"/>
-          <w:szCs w:val="24"/>
-        </w:rPr>
-        <w:fldChar w:fldCharType="end"/>
+        <w:t>Students</w:t>
       </w:r>
     </w:p>
     <w:p>
@@ -81,7 +86,7 @@
           <w:szCs w:val="24"/>
         </w:rPr>
       </w:pPr>
-      <w:hyperlink r:id="rId6" w:history="1">
+      <w:hyperlink r:id="rId7" w:history="1">
         <w:r>
           <w:rPr>
             <w:rStyle w:val="Hyperlink"/>
@@ -117,7 +122,7 @@
           <w:szCs w:val="24"/>
         </w:rPr>
       </w:pPr>
-      <w:hyperlink r:id="rId7" w:history="1">
+      <w:hyperlink r:id="rId8" w:history="1">
         <w:r>
           <w:rPr>
             <w:rStyle w:val="Hyperlink"/>
@@ -125,9 +130,18 @@
             <w:sz w:val="24"/>
             <w:szCs w:val="24"/>
           </w:rPr>
-          <w:t>http://staging-fes.yorku.ca/resources/computing/labs</w:t>
+          <w:t>http://staging-fes.yorku.ca/resources/labs</w:t>
         </w:r>
       </w:hyperlink>
+      <w:r>
+        <w:rPr>
+          <w:rStyle w:val="Hyperlink"/>
+          <w:rFonts w:ascii="Times New Roman" w:hAnsi="Times New Roman"/>
+          <w:sz w:val="24"/>
+          <w:szCs w:val="24"/>
+        </w:rPr>
+        <w:t>/</w:t>
+      </w:r>
     </w:p>
     <w:p>
       <w:pPr>
@@ -193,8 +207,16 @@
           <w:sz w:val="24"/>
           <w:szCs w:val="24"/>
         </w:rPr>
-        <w:t>-merge request form</w:t>
+        <w:t>-</w:t>
       </w:r>
+      <w:r>
+        <w:rPr>
+          <w:rFonts w:ascii="Times New Roman" w:hAnsi="Times New Roman"/>
+          <w:sz w:val="24"/>
+          <w:szCs w:val="24"/>
+        </w:rPr>
+        <w:t xml:space="preserve">“book room here” button </w:t>
+      </w:r>
     </w:p>
     <w:p>
       <w:pPr>
@@ -212,18 +234,607 @@
           <w:sz w:val="24"/>
           <w:szCs w:val="24"/>
         </w:rPr>
-        <w:t>-id links in table don’t scro</w:t>
+        <w:t xml:space="preserve">- migrate room booking view </w:t>
+      </w:r>
+    </w:p>
+    <w:p>
+      <w:pPr>
+        <w:pStyle w:val="ListParagraph"/>
+        <w:ind w:left="1080"/>
+        <w:rPr>
+          <w:rFonts w:ascii="Times New Roman" w:hAnsi="Times New Roman"/>
+          <w:sz w:val="24"/>
+          <w:szCs w:val="24"/>
+        </w:rPr>
+      </w:pPr>
+      <w:r>
+        <w:rPr>
+          <w:rFonts w:ascii="Times New Roman" w:hAnsi="Times New Roman"/>
+          <w:sz w:val="24"/>
+          <w:szCs w:val="24"/>
+        </w:rPr>
+        <w:t xml:space="preserve">- </w:t>
+      </w:r>
+      <w:proofErr w:type="spellStart"/>
+      <w:proofErr w:type="gramStart"/>
+      <w:r>
+        <w:rPr>
+          <w:rFonts w:ascii="Times New Roman" w:hAnsi="Times New Roman"/>
+          <w:sz w:val="24"/>
+          <w:szCs w:val="24"/>
+        </w:rPr>
+        <w:t>pres</w:t>
+      </w:r>
+      <w:proofErr w:type="spellEnd"/>
+      <w:proofErr w:type="gramEnd"/>
+      <w:r>
+        <w:rPr>
+          <w:rFonts w:ascii="Times New Roman" w:hAnsi="Times New Roman"/>
+          <w:sz w:val="24"/>
+          <w:szCs w:val="24"/>
+        </w:rPr>
+        <w:t xml:space="preserve"> equipment should be modal</w:t>
+      </w:r>
+      <w:r>
+        <w:rPr>
+          <w:rFonts w:ascii="Times New Roman" w:hAnsi="Times New Roman"/>
+          <w:sz w:val="24"/>
+          <w:szCs w:val="24"/>
+        </w:rPr>
+        <w:t xml:space="preserve"> </w:t>
+      </w:r>
+    </w:p>
+    <w:p>
+      <w:pPr>
+        <w:pStyle w:val="ListParagraph"/>
+        <w:ind w:left="1080"/>
+        <w:rPr>
+          <w:rFonts w:ascii="Times New Roman" w:hAnsi="Times New Roman"/>
+          <w:sz w:val="24"/>
+          <w:szCs w:val="24"/>
+        </w:rPr>
+      </w:pPr>
+    </w:p>
+    <w:p>
+      <w:pPr>
+        <w:pStyle w:val="ListParagraph"/>
+        <w:numPr>
+          <w:ilvl w:val="0"/>
+          <w:numId w:val="1"/>
+        </w:numPr>
+        <w:tabs>
+          <w:tab w:val="left" w:pos="1170"/>
+        </w:tabs>
+        <w:rPr>
+          <w:rStyle w:val="Hyperlink"/>
+          <w:rFonts w:ascii="Times New Roman" w:hAnsi="Times New Roman"/>
+          <w:color w:val="auto"/>
+          <w:sz w:val="24"/>
+          <w:szCs w:val="24"/>
+          <w:u w:val="none"/>
+        </w:rPr>
+      </w:pPr>
+      <w:hyperlink r:id="rId9" w:history="1">
+        <w:r>
+          <w:rPr>
+            <w:rStyle w:val="Hyperlink"/>
+            <w:rFonts w:ascii="Times New Roman" w:hAnsi="Times New Roman"/>
+            <w:sz w:val="24"/>
+            <w:szCs w:val="24"/>
+          </w:rPr>
+          <w:t>http://staging-fes.yorku.ca/resources/labs/</w:t>
+        </w:r>
+      </w:hyperlink>
+    </w:p>
+    <w:p>
+      <w:pPr>
+        <w:pStyle w:val="ListParagraph"/>
+        <w:numPr>
+          <w:ilvl w:val="0"/>
+          <w:numId w:val="1"/>
+        </w:numPr>
+        <w:tabs>
+          <w:tab w:val="left" w:pos="1170"/>
+        </w:tabs>
+        <w:rPr>
+          <w:rFonts w:ascii="Times New Roman" w:hAnsi="Times New Roman"/>
+          <w:sz w:val="24"/>
+          <w:szCs w:val="24"/>
+        </w:rPr>
+      </w:pPr>
+      <w:hyperlink r:id="rId10" w:history="1">
+        <w:r>
+          <w:rPr>
+            <w:rStyle w:val="Hyperlink"/>
+            <w:rFonts w:ascii="Times New Roman" w:hAnsi="Times New Roman"/>
+            <w:sz w:val="24"/>
+            <w:szCs w:val="24"/>
+          </w:rPr>
+          <w:t>http://staging-fes.yorku.ca/resources/software</w:t>
+        </w:r>
+      </w:hyperlink>
+    </w:p>
+    <w:p>
+      <w:pPr>
+        <w:pStyle w:val="ListParagraph"/>
+        <w:numPr>
+          <w:ilvl w:val="0"/>
+          <w:numId w:val="1"/>
+        </w:numPr>
+        <w:tabs>
+          <w:tab w:val="left" w:pos="1170"/>
+        </w:tabs>
+        <w:rPr>
+          <w:rFonts w:ascii="Times New Roman" w:hAnsi="Times New Roman"/>
+          <w:sz w:val="24"/>
+          <w:szCs w:val="24"/>
+        </w:rPr>
+      </w:pPr>
+      <w:hyperlink r:id="rId11" w:history="1">
+        <w:r>
+          <w:rPr>
+            <w:rStyle w:val="Hyperlink"/>
+            <w:rFonts w:ascii="Times New Roman" w:hAnsi="Times New Roman"/>
+            <w:sz w:val="24"/>
+            <w:szCs w:val="24"/>
+          </w:rPr>
+          <w:t>http://staging-fes.yorku.ca/resources/listserv/</w:t>
+        </w:r>
+      </w:hyperlink>
+    </w:p>
+    <w:p>
+      <w:pPr>
+        <w:pStyle w:val="ListParagraph"/>
+        <w:tabs>
+          <w:tab w:val="left" w:pos="1170"/>
+        </w:tabs>
+        <w:rPr>
+          <w:rFonts w:ascii="Times New Roman" w:hAnsi="Times New Roman"/>
+          <w:sz w:val="24"/>
+          <w:szCs w:val="24"/>
+        </w:rPr>
+      </w:pPr>
+      <w:r>
+        <w:rPr>
+          <w:rFonts w:ascii="Times New Roman" w:hAnsi="Times New Roman"/>
+          <w:sz w:val="24"/>
+          <w:szCs w:val="24"/>
+        </w:rPr>
+        <w:t>TO DO:</w:t>
       </w:r>
       <w:bookmarkStart w:id="0" w:name="_GoBack"/>
       <w:bookmarkEnd w:id="0"/>
+    </w:p>
+    <w:p>
+      <w:pPr>
+        <w:pStyle w:val="ListParagraph"/>
+        <w:tabs>
+          <w:tab w:val="left" w:pos="1170"/>
+        </w:tabs>
+        <w:rPr>
+          <w:rFonts w:ascii="Times New Roman" w:hAnsi="Times New Roman"/>
+          <w:sz w:val="24"/>
+          <w:szCs w:val="24"/>
+        </w:rPr>
+      </w:pPr>
       <w:r>
         <w:rPr>
           <w:rFonts w:ascii="Times New Roman" w:hAnsi="Times New Roman"/>
           <w:sz w:val="24"/>
           <w:szCs w:val="24"/>
         </w:rPr>
-        <w:t xml:space="preserve">ll to correct spot </w:t>
+        <w:t xml:space="preserve">-fix </w:t>
       </w:r>
+      <w:proofErr w:type="spellStart"/>
+      <w:r>
+        <w:rPr>
+          <w:rFonts w:ascii="Times New Roman" w:hAnsi="Times New Roman"/>
+          <w:sz w:val="24"/>
+          <w:szCs w:val="24"/>
+        </w:rPr>
+        <w:t>machforms</w:t>
+      </w:r>
+      <w:proofErr w:type="spellEnd"/>
+    </w:p>
+    <w:p>
+      <w:pPr>
+        <w:pStyle w:val="ListParagraph"/>
+        <w:numPr>
+          <w:ilvl w:val="0"/>
+          <w:numId w:val="1"/>
+        </w:numPr>
+        <w:tabs>
+          <w:tab w:val="left" w:pos="1170"/>
+        </w:tabs>
+        <w:rPr>
+          <w:rFonts w:ascii="Times New Roman" w:hAnsi="Times New Roman"/>
+          <w:sz w:val="24"/>
+          <w:szCs w:val="24"/>
+        </w:rPr>
+      </w:pPr>
+      <w:hyperlink r:id="rId12" w:history="1">
+        <w:r>
+          <w:rPr>
+            <w:rStyle w:val="Hyperlink"/>
+            <w:rFonts w:ascii="Times New Roman" w:hAnsi="Times New Roman"/>
+            <w:sz w:val="24"/>
+            <w:szCs w:val="24"/>
+          </w:rPr>
+          <w:t>http://staging-fes.yorku.ca/resources/labs/#printing</w:t>
+        </w:r>
+      </w:hyperlink>
+    </w:p>
+    <w:p>
+      <w:pPr>
+        <w:pStyle w:val="ListParagraph"/>
+        <w:numPr>
+          <w:ilvl w:val="0"/>
+          <w:numId w:val="1"/>
+        </w:numPr>
+        <w:tabs>
+          <w:tab w:val="left" w:pos="1170"/>
+        </w:tabs>
+        <w:rPr>
+          <w:rFonts w:ascii="Times New Roman" w:hAnsi="Times New Roman"/>
+          <w:sz w:val="24"/>
+          <w:szCs w:val="24"/>
+        </w:rPr>
+      </w:pPr>
+      <w:hyperlink r:id="rId13" w:history="1">
+        <w:r>
+          <w:rPr>
+            <w:rStyle w:val="Hyperlink"/>
+            <w:rFonts w:ascii="Times New Roman" w:hAnsi="Times New Roman"/>
+            <w:sz w:val="24"/>
+            <w:szCs w:val="24"/>
+          </w:rPr>
+          <w:t>http://staging-fes.yorku.ca/resources/labs/#scanning</w:t>
+        </w:r>
+      </w:hyperlink>
+    </w:p>
+    <w:p>
+      <w:pPr>
+        <w:pStyle w:val="ListParagraph"/>
+        <w:numPr>
+          <w:ilvl w:val="0"/>
+          <w:numId w:val="1"/>
+        </w:numPr>
+        <w:tabs>
+          <w:tab w:val="left" w:pos="1170"/>
+        </w:tabs>
+        <w:rPr>
+          <w:rFonts w:ascii="Times New Roman" w:hAnsi="Times New Roman"/>
+          <w:sz w:val="24"/>
+          <w:szCs w:val="24"/>
+        </w:rPr>
+      </w:pPr>
+      <w:hyperlink r:id="rId14" w:history="1">
+        <w:r>
+          <w:rPr>
+            <w:rStyle w:val="Hyperlink"/>
+            <w:rFonts w:ascii="Times New Roman" w:hAnsi="Times New Roman"/>
+            <w:sz w:val="24"/>
+            <w:szCs w:val="24"/>
+          </w:rPr>
+          <w:t>http://staging-fes.yorku.ca/resources/labs/#gis-support</w:t>
+        </w:r>
+      </w:hyperlink>
+    </w:p>
+    <w:p>
+      <w:pPr>
+        <w:pStyle w:val="ListParagraph"/>
+        <w:tabs>
+          <w:tab w:val="left" w:pos="1170"/>
+        </w:tabs>
+        <w:rPr>
+          <w:rFonts w:ascii="Times New Roman" w:hAnsi="Times New Roman"/>
+          <w:sz w:val="24"/>
+          <w:szCs w:val="24"/>
+        </w:rPr>
+      </w:pPr>
+    </w:p>
+    <w:p>
+      <w:pPr>
+        <w:pStyle w:val="ListParagraph"/>
+        <w:tabs>
+          <w:tab w:val="left" w:pos="1170"/>
+        </w:tabs>
+        <w:rPr>
+          <w:rFonts w:ascii="Times New Roman" w:hAnsi="Times New Roman"/>
+          <w:sz w:val="24"/>
+          <w:szCs w:val="24"/>
+        </w:rPr>
+      </w:pPr>
+    </w:p>
+    <w:p>
+      <w:pPr>
+        <w:pStyle w:val="ListParagraph"/>
+        <w:tabs>
+          <w:tab w:val="left" w:pos="1170"/>
+        </w:tabs>
+        <w:ind w:left="0"/>
+        <w:rPr>
+          <w:rFonts w:ascii="Times New Roman" w:hAnsi="Times New Roman"/>
+          <w:sz w:val="24"/>
+          <w:szCs w:val="24"/>
+        </w:rPr>
+      </w:pPr>
+      <w:r>
+        <w:rPr>
+          <w:rFonts w:ascii="Times New Roman" w:hAnsi="Times New Roman"/>
+          <w:sz w:val="24"/>
+          <w:szCs w:val="24"/>
+        </w:rPr>
+        <w:t>Faculty &amp; Staff</w:t>
+      </w:r>
+    </w:p>
+    <w:p>
+      <w:pPr>
+        <w:pStyle w:val="ListParagraph"/>
+        <w:numPr>
+          <w:ilvl w:val="0"/>
+          <w:numId w:val="5"/>
+        </w:numPr>
+        <w:tabs>
+          <w:tab w:val="left" w:pos="1170"/>
+        </w:tabs>
+        <w:rPr>
+          <w:rFonts w:ascii="Times New Roman" w:hAnsi="Times New Roman"/>
+          <w:sz w:val="24"/>
+          <w:szCs w:val="24"/>
+        </w:rPr>
+      </w:pPr>
+      <w:hyperlink r:id="rId15" w:history="1">
+        <w:r>
+          <w:rPr>
+            <w:rStyle w:val="Hyperlink"/>
+            <w:rFonts w:ascii="Times New Roman" w:hAnsi="Times New Roman"/>
+            <w:sz w:val="24"/>
+            <w:szCs w:val="24"/>
+          </w:rPr>
+          <w:t>http://staging-fes.yorku.ca/resources/employee-account-request/</w:t>
+        </w:r>
+      </w:hyperlink>
+    </w:p>
+    <w:p>
+      <w:pPr>
+        <w:pStyle w:val="ListParagraph"/>
+        <w:numPr>
+          <w:ilvl w:val="0"/>
+          <w:numId w:val="5"/>
+        </w:numPr>
+        <w:tabs>
+          <w:tab w:val="left" w:pos="1170"/>
+        </w:tabs>
+        <w:rPr>
+          <w:rFonts w:ascii="Times New Roman" w:hAnsi="Times New Roman"/>
+          <w:sz w:val="24"/>
+          <w:szCs w:val="24"/>
+        </w:rPr>
+      </w:pPr>
+      <w:hyperlink r:id="rId16" w:history="1">
+        <w:r>
+          <w:rPr>
+            <w:rStyle w:val="Hyperlink"/>
+            <w:rFonts w:ascii="Times New Roman" w:hAnsi="Times New Roman"/>
+            <w:sz w:val="24"/>
+            <w:szCs w:val="24"/>
+          </w:rPr>
+          <w:t>http://staging-fes.yorku.ca/resources/guest-account-request/</w:t>
+        </w:r>
+      </w:hyperlink>
+    </w:p>
+    <w:p>
+      <w:pPr>
+        <w:pStyle w:val="ListParagraph"/>
+        <w:numPr>
+          <w:ilvl w:val="0"/>
+          <w:numId w:val="5"/>
+        </w:numPr>
+        <w:tabs>
+          <w:tab w:val="left" w:pos="1170"/>
+        </w:tabs>
+        <w:rPr>
+          <w:rFonts w:ascii="Times New Roman" w:hAnsi="Times New Roman"/>
+          <w:sz w:val="24"/>
+          <w:szCs w:val="24"/>
+        </w:rPr>
+      </w:pPr>
+      <w:hyperlink r:id="rId17" w:history="1">
+        <w:r>
+          <w:rPr>
+            <w:rStyle w:val="Hyperlink"/>
+            <w:rFonts w:ascii="Times New Roman" w:hAnsi="Times New Roman"/>
+            <w:sz w:val="24"/>
+            <w:szCs w:val="24"/>
+          </w:rPr>
+          <w:t>http://staging-fes.yorku.ca/resources/staff-printing/</w:t>
+        </w:r>
+      </w:hyperlink>
+    </w:p>
+    <w:p>
+      <w:pPr>
+        <w:pStyle w:val="ListParagraph"/>
+        <w:numPr>
+          <w:ilvl w:val="0"/>
+          <w:numId w:val="5"/>
+        </w:numPr>
+        <w:tabs>
+          <w:tab w:val="left" w:pos="1170"/>
+        </w:tabs>
+        <w:rPr>
+          <w:rFonts w:ascii="Times New Roman" w:hAnsi="Times New Roman"/>
+          <w:sz w:val="24"/>
+          <w:szCs w:val="24"/>
+        </w:rPr>
+      </w:pPr>
+      <w:hyperlink r:id="rId18" w:history="1">
+        <w:r>
+          <w:rPr>
+            <w:rStyle w:val="Hyperlink"/>
+            <w:rFonts w:ascii="Times New Roman" w:hAnsi="Times New Roman"/>
+            <w:sz w:val="24"/>
+            <w:szCs w:val="24"/>
+          </w:rPr>
+          <w:t>http://staging-fes.yorku.ca/resources/faculty-and-staff/</w:t>
+        </w:r>
+      </w:hyperlink>
+    </w:p>
+    <w:p>
+      <w:pPr>
+        <w:pStyle w:val="ListParagraph"/>
+        <w:numPr>
+          <w:ilvl w:val="0"/>
+          <w:numId w:val="5"/>
+        </w:numPr>
+        <w:tabs>
+          <w:tab w:val="left" w:pos="1170"/>
+        </w:tabs>
+        <w:rPr>
+          <w:rFonts w:ascii="Times New Roman" w:hAnsi="Times New Roman"/>
+          <w:sz w:val="24"/>
+          <w:szCs w:val="24"/>
+        </w:rPr>
+      </w:pPr>
+      <w:hyperlink r:id="rId19" w:history="1">
+        <w:r>
+          <w:rPr>
+            <w:rStyle w:val="Hyperlink"/>
+            <w:rFonts w:ascii="Times New Roman" w:hAnsi="Times New Roman"/>
+            <w:sz w:val="24"/>
+            <w:szCs w:val="24"/>
+          </w:rPr>
+          <w:t>http://staging-fes.yorku.ca/resources/labs/#room-bookings</w:t>
+        </w:r>
+      </w:hyperlink>
+    </w:p>
+    <w:p>
+      <w:pPr>
+        <w:pStyle w:val="ListParagraph"/>
+        <w:numPr>
+          <w:ilvl w:val="0"/>
+          <w:numId w:val="5"/>
+        </w:numPr>
+        <w:tabs>
+          <w:tab w:val="left" w:pos="1170"/>
+        </w:tabs>
+        <w:rPr>
+          <w:rFonts w:ascii="Times New Roman" w:hAnsi="Times New Roman"/>
+          <w:sz w:val="24"/>
+          <w:szCs w:val="24"/>
+        </w:rPr>
+      </w:pPr>
+      <w:hyperlink r:id="rId20" w:history="1">
+        <w:r>
+          <w:rPr>
+            <w:rStyle w:val="Hyperlink"/>
+            <w:rFonts w:ascii="Times New Roman" w:hAnsi="Times New Roman"/>
+            <w:sz w:val="24"/>
+            <w:szCs w:val="24"/>
+          </w:rPr>
+          <w:t>http://staging-fes.yorku.ca/resources/labs/#gis-support</w:t>
+        </w:r>
+      </w:hyperlink>
+    </w:p>
+    <w:p>
+      <w:pPr>
+        <w:pStyle w:val="ListParagraph"/>
+        <w:tabs>
+          <w:tab w:val="left" w:pos="1170"/>
+        </w:tabs>
+        <w:rPr>
+          <w:rFonts w:ascii="Times New Roman" w:hAnsi="Times New Roman"/>
+          <w:sz w:val="24"/>
+          <w:szCs w:val="24"/>
+        </w:rPr>
+      </w:pPr>
+    </w:p>
+    <w:p>
+      <w:pPr>
+        <w:pStyle w:val="ListParagraph"/>
+        <w:tabs>
+          <w:tab w:val="left" w:pos="1170"/>
+        </w:tabs>
+        <w:ind w:left="0"/>
+        <w:rPr>
+          <w:rFonts w:ascii="Times New Roman" w:hAnsi="Times New Roman"/>
+          <w:sz w:val="24"/>
+          <w:szCs w:val="24"/>
+        </w:rPr>
+      </w:pPr>
+      <w:r>
+        <w:rPr>
+          <w:rFonts w:ascii="Times New Roman" w:hAnsi="Times New Roman"/>
+          <w:sz w:val="24"/>
+          <w:szCs w:val="24"/>
+        </w:rPr>
+        <w:t>Computing Policies</w:t>
+      </w:r>
+    </w:p>
+    <w:p>
+      <w:pPr>
+        <w:pStyle w:val="ListParagraph"/>
+        <w:numPr>
+          <w:ilvl w:val="0"/>
+          <w:numId w:val="6"/>
+        </w:numPr>
+        <w:tabs>
+          <w:tab w:val="left" w:pos="1170"/>
+        </w:tabs>
+        <w:rPr>
+          <w:rFonts w:ascii="Times New Roman" w:hAnsi="Times New Roman"/>
+          <w:sz w:val="24"/>
+          <w:szCs w:val="24"/>
+        </w:rPr>
+      </w:pPr>
+      <w:hyperlink r:id="rId21" w:history="1">
+        <w:r>
+          <w:rPr>
+            <w:rStyle w:val="Hyperlink"/>
+            <w:rFonts w:ascii="Times New Roman" w:hAnsi="Times New Roman"/>
+            <w:sz w:val="24"/>
+            <w:szCs w:val="24"/>
+          </w:rPr>
+          <w:t>http://staging-fes.yorku.ca/resources/labs/#lab-policies</w:t>
+        </w:r>
+      </w:hyperlink>
+    </w:p>
+    <w:p>
+      <w:pPr>
+        <w:pStyle w:val="ListParagraph"/>
+        <w:tabs>
+          <w:tab w:val="left" w:pos="1170"/>
+        </w:tabs>
+        <w:rPr>
+          <w:rFonts w:ascii="Times New Roman" w:hAnsi="Times New Roman"/>
+          <w:sz w:val="24"/>
+          <w:szCs w:val="24"/>
+        </w:rPr>
+      </w:pPr>
+    </w:p>
+    <w:p>
+      <w:pPr>
+        <w:pStyle w:val="ListParagraph"/>
+        <w:tabs>
+          <w:tab w:val="left" w:pos="1170"/>
+        </w:tabs>
+        <w:ind w:left="0"/>
+        <w:rPr>
+          <w:rFonts w:ascii="Times New Roman" w:hAnsi="Times New Roman"/>
+          <w:sz w:val="24"/>
+          <w:szCs w:val="24"/>
+        </w:rPr>
+      </w:pPr>
+    </w:p>
+    <w:p>
+      <w:pPr>
+        <w:pStyle w:val="ListParagraph"/>
+        <w:rPr>
+          <w:rFonts w:ascii="Times New Roman" w:hAnsi="Times New Roman"/>
+          <w:sz w:val="24"/>
+          <w:szCs w:val="24"/>
+        </w:rPr>
+      </w:pPr>
     </w:p>
     <w:p>
       <w:pPr>
@@ -249,41 +860,6 @@
     </w:p>
     <w:p>
       <w:pPr>
-        <w:pStyle w:val="ListParagraph"/>
-        <w:ind w:left="1080"/>
-        <w:rPr>
-          <w:rFonts w:ascii="Times New Roman" w:hAnsi="Times New Roman"/>
-          <w:sz w:val="24"/>
-          <w:szCs w:val="24"/>
-        </w:rPr>
-      </w:pPr>
-    </w:p>
-    <w:p>
-      <w:pPr>
-        <w:pStyle w:val="ListParagraph"/>
-        <w:ind w:left="1440"/>
-        <w:rPr>
-          <w:rFonts w:ascii="Times New Roman" w:hAnsi="Times New Roman"/>
-          <w:sz w:val="24"/>
-          <w:szCs w:val="24"/>
-        </w:rPr>
-      </w:pPr>
-    </w:p>
-    <w:p>
-      <w:pPr>
-        <w:pStyle w:val="ListParagraph"/>
-        <w:ind w:left="630" w:firstLine="90"/>
-        <w:rPr>
-          <w:rFonts w:ascii="Times New Roman" w:hAnsi="Times New Roman"/>
-          <w:sz w:val="24"/>
-          <w:szCs w:val="24"/>
-        </w:rPr>
-      </w:pPr>
-    </w:p>
-    <w:p>
-      <w:pPr>
-        <w:pStyle w:val="ListParagraph"/>
-        <w:ind w:left="1620"/>
         <w:rPr>
           <w:rFonts w:ascii="Times New Roman" w:hAnsi="Times New Roman"/>
           <w:sz w:val="24"/>
@@ -304,6 +880,119 @@
 <file path=word/numbering.xml><?xml version="1.0" encoding="utf-8"?>
 <w:numbering xmlns:wpc="http://schemas.microsoft.com/office/word/2010/wordprocessingCanvas" xmlns:cx="http://schemas.microsoft.com/office/drawing/2014/chartex" xmlns:cx1="http://schemas.microsoft.com/office/drawing/2015/9/8/chartex" xmlns:mc="http://schemas.openxmlformats.org/markup-compatibility/2006" xmlns:o="urn:schemas-microsoft-com:office:office" xmlns:r="http://schemas.openxmlformats.org/officeDocument/2006/relationships" xmlns:m="http://schemas.openxmlformats.org/officeDocument/2006/math" xmlns:v="urn:schemas-microsoft-com:vml" xmlns:wp14="http://schemas.microsoft.com/office/word/2010/wordprocessingDrawing" xmlns:wp="http://schemas.openxmlformats.org/drawingml/2006/wordprocessingDrawing" xmlns:w10="urn:schemas-microsoft-com:office:word" xmlns:w="http://schemas.openxmlformats.org/wordprocessingml/2006/main" xmlns:w14="http://schemas.microsoft.com/office/word/2010/wordml" xmlns:w15="http://schemas.microsoft.com/office/word/2012/wordml" xmlns:w16se="http://schemas.microsoft.com/office/word/2015/wordml/symex" xmlns:wpg="http://schemas.microsoft.com/office/word/2010/wordprocessingGroup" xmlns:wpi="http://schemas.microsoft.com/office/word/2010/wordprocessingInk" xmlns:wne="http://schemas.microsoft.com/office/word/2006/wordml" xmlns:wps="http://schemas.microsoft.com/office/word/2010/wordprocessingShape" mc:Ignorable="w14 w15 w16se wp14">
   <w:abstractNum w:abstractNumId="0" w15:restartNumberingAfterBreak="0">
+    <w:nsid w:val="20AD4B05"/>
+    <w:multiLevelType w:val="hybridMultilevel"/>
+    <w:tmpl w:val="A5C2AC90"/>
+    <w:lvl w:ilvl="0" w:tplc="04090001">
+      <w:start w:val="1"/>
+      <w:numFmt w:val="bullet"/>
+      <w:lvlText w:val=""/>
+      <w:lvlJc w:val="left"/>
+      <w:pPr>
+        <w:ind w:left="720" w:hanging="360"/>
+      </w:pPr>
+      <w:rPr>
+        <w:rFonts w:ascii="Symbol" w:hAnsi="Symbol" w:hint="default"/>
+      </w:rPr>
+    </w:lvl>
+    <w:lvl w:ilvl="1" w:tplc="04090003" w:tentative="1">
+      <w:start w:val="1"/>
+      <w:numFmt w:val="bullet"/>
+      <w:lvlText w:val="o"/>
+      <w:lvlJc w:val="left"/>
+      <w:pPr>
+        <w:ind w:left="1440" w:hanging="360"/>
+      </w:pPr>
+      <w:rPr>
+        <w:rFonts w:ascii="Courier New" w:hAnsi="Courier New" w:cs="Courier New" w:hint="default"/>
+      </w:rPr>
+    </w:lvl>
+    <w:lvl w:ilvl="2" w:tplc="04090005" w:tentative="1">
+      <w:start w:val="1"/>
+      <w:numFmt w:val="bullet"/>
+      <w:lvlText w:val=""/>
+      <w:lvlJc w:val="left"/>
+      <w:pPr>
+        <w:ind w:left="2160" w:hanging="360"/>
+      </w:pPr>
+      <w:rPr>
+        <w:rFonts w:ascii="Wingdings" w:hAnsi="Wingdings" w:hint="default"/>
+      </w:rPr>
+    </w:lvl>
+    <w:lvl w:ilvl="3" w:tplc="04090001" w:tentative="1">
+      <w:start w:val="1"/>
+      <w:numFmt w:val="bullet"/>
+      <w:lvlText w:val=""/>
+      <w:lvlJc w:val="left"/>
+      <w:pPr>
+        <w:ind w:left="2880" w:hanging="360"/>
+      </w:pPr>
+      <w:rPr>
+        <w:rFonts w:ascii="Symbol" w:hAnsi="Symbol" w:hint="default"/>
+      </w:rPr>
+    </w:lvl>
+    <w:lvl w:ilvl="4" w:tplc="04090003" w:tentative="1">
+      <w:start w:val="1"/>
+      <w:numFmt w:val="bullet"/>
+      <w:lvlText w:val="o"/>
+      <w:lvlJc w:val="left"/>
+      <w:pPr>
+        <w:ind w:left="3600" w:hanging="360"/>
+      </w:pPr>
+      <w:rPr>
+        <w:rFonts w:ascii="Courier New" w:hAnsi="Courier New" w:cs="Courier New" w:hint="default"/>
+      </w:rPr>
+    </w:lvl>
+    <w:lvl w:ilvl="5" w:tplc="04090005" w:tentative="1">
+      <w:start w:val="1"/>
+      <w:numFmt w:val="bullet"/>
+      <w:lvlText w:val=""/>
+      <w:lvlJc w:val="left"/>
+      <w:pPr>
+        <w:ind w:left="4320" w:hanging="360"/>
+      </w:pPr>
+      <w:rPr>
+        <w:rFonts w:ascii="Wingdings" w:hAnsi="Wingdings" w:hint="default"/>
+      </w:rPr>
+    </w:lvl>
+    <w:lvl w:ilvl="6" w:tplc="04090001" w:tentative="1">
+      <w:start w:val="1"/>
+      <w:numFmt w:val="bullet"/>
+      <w:lvlText w:val=""/>
+      <w:lvlJc w:val="left"/>
+      <w:pPr>
+        <w:ind w:left="5040" w:hanging="360"/>
+      </w:pPr>
+      <w:rPr>
+        <w:rFonts w:ascii="Symbol" w:hAnsi="Symbol" w:hint="default"/>
+      </w:rPr>
+    </w:lvl>
+    <w:lvl w:ilvl="7" w:tplc="04090003" w:tentative="1">
+      <w:start w:val="1"/>
+      <w:numFmt w:val="bullet"/>
+      <w:lvlText w:val="o"/>
+      <w:lvlJc w:val="left"/>
+      <w:pPr>
+        <w:ind w:left="5760" w:hanging="360"/>
+      </w:pPr>
+      <w:rPr>
+        <w:rFonts w:ascii="Courier New" w:hAnsi="Courier New" w:cs="Courier New" w:hint="default"/>
+      </w:rPr>
+    </w:lvl>
+    <w:lvl w:ilvl="8" w:tplc="04090005" w:tentative="1">
+      <w:start w:val="1"/>
+      <w:numFmt w:val="bullet"/>
+      <w:lvlText w:val=""/>
+      <w:lvlJc w:val="left"/>
+      <w:pPr>
+        <w:ind w:left="6480" w:hanging="360"/>
+      </w:pPr>
+      <w:rPr>
+        <w:rFonts w:ascii="Wingdings" w:hAnsi="Wingdings" w:hint="default"/>
+      </w:rPr>
+    </w:lvl>
+  </w:abstractNum>
+  <w:abstractNum w:abstractNumId="1" w15:restartNumberingAfterBreak="0">
     <w:nsid w:val="21D40243"/>
     <w:multiLevelType w:val="hybridMultilevel"/>
     <w:tmpl w:val="9968BB22"/>
@@ -415,10 +1104,347 @@
       </w:rPr>
     </w:lvl>
   </w:abstractNum>
-  <w:abstractNum w:abstractNumId="1" w15:restartNumberingAfterBreak="0">
+  <w:abstractNum w:abstractNumId="2" w15:restartNumberingAfterBreak="0">
+    <w:nsid w:val="2BB904C4"/>
+    <w:multiLevelType w:val="hybridMultilevel"/>
+    <w:tmpl w:val="20583054"/>
+    <w:lvl w:ilvl="0" w:tplc="04090001">
+      <w:start w:val="1"/>
+      <w:numFmt w:val="bullet"/>
+      <w:lvlText w:val=""/>
+      <w:lvlJc w:val="left"/>
+      <w:pPr>
+        <w:ind w:left="720" w:hanging="360"/>
+      </w:pPr>
+      <w:rPr>
+        <w:rFonts w:ascii="Symbol" w:hAnsi="Symbol" w:hint="default"/>
+      </w:rPr>
+    </w:lvl>
+    <w:lvl w:ilvl="1" w:tplc="04090003" w:tentative="1">
+      <w:start w:val="1"/>
+      <w:numFmt w:val="bullet"/>
+      <w:lvlText w:val="o"/>
+      <w:lvlJc w:val="left"/>
+      <w:pPr>
+        <w:ind w:left="1440" w:hanging="360"/>
+      </w:pPr>
+      <w:rPr>
+        <w:rFonts w:ascii="Courier New" w:hAnsi="Courier New" w:cs="Courier New" w:hint="default"/>
+      </w:rPr>
+    </w:lvl>
+    <w:lvl w:ilvl="2" w:tplc="04090005" w:tentative="1">
+      <w:start w:val="1"/>
+      <w:numFmt w:val="bullet"/>
+      <w:lvlText w:val=""/>
+      <w:lvlJc w:val="left"/>
+      <w:pPr>
+        <w:ind w:left="2160" w:hanging="360"/>
+      </w:pPr>
+      <w:rPr>
+        <w:rFonts w:ascii="Wingdings" w:hAnsi="Wingdings" w:hint="default"/>
+      </w:rPr>
+    </w:lvl>
+    <w:lvl w:ilvl="3" w:tplc="04090001" w:tentative="1">
+      <w:start w:val="1"/>
+      <w:numFmt w:val="bullet"/>
+      <w:lvlText w:val=""/>
+      <w:lvlJc w:val="left"/>
+      <w:pPr>
+        <w:ind w:left="2880" w:hanging="360"/>
+      </w:pPr>
+      <w:rPr>
+        <w:rFonts w:ascii="Symbol" w:hAnsi="Symbol" w:hint="default"/>
+      </w:rPr>
+    </w:lvl>
+    <w:lvl w:ilvl="4" w:tplc="04090003" w:tentative="1">
+      <w:start w:val="1"/>
+      <w:numFmt w:val="bullet"/>
+      <w:lvlText w:val="o"/>
+      <w:lvlJc w:val="left"/>
+      <w:pPr>
+        <w:ind w:left="3600" w:hanging="360"/>
+      </w:pPr>
+      <w:rPr>
+        <w:rFonts w:ascii="Courier New" w:hAnsi="Courier New" w:cs="Courier New" w:hint="default"/>
+      </w:rPr>
+    </w:lvl>
+    <w:lvl w:ilvl="5" w:tplc="04090005" w:tentative="1">
+      <w:start w:val="1"/>
+      <w:numFmt w:val="bullet"/>
+      <w:lvlText w:val=""/>
+      <w:lvlJc w:val="left"/>
+      <w:pPr>
+        <w:ind w:left="4320" w:hanging="360"/>
+      </w:pPr>
+      <w:rPr>
+        <w:rFonts w:ascii="Wingdings" w:hAnsi="Wingdings" w:hint="default"/>
+      </w:rPr>
+    </w:lvl>
+    <w:lvl w:ilvl="6" w:tplc="04090001" w:tentative="1">
+      <w:start w:val="1"/>
+      <w:numFmt w:val="bullet"/>
+      <w:lvlText w:val=""/>
+      <w:lvlJc w:val="left"/>
+      <w:pPr>
+        <w:ind w:left="5040" w:hanging="360"/>
+      </w:pPr>
+      <w:rPr>
+        <w:rFonts w:ascii="Symbol" w:hAnsi="Symbol" w:hint="default"/>
+      </w:rPr>
+    </w:lvl>
+    <w:lvl w:ilvl="7" w:tplc="04090003" w:tentative="1">
+      <w:start w:val="1"/>
+      <w:numFmt w:val="bullet"/>
+      <w:lvlText w:val="o"/>
+      <w:lvlJc w:val="left"/>
+      <w:pPr>
+        <w:ind w:left="5760" w:hanging="360"/>
+      </w:pPr>
+      <w:rPr>
+        <w:rFonts w:ascii="Courier New" w:hAnsi="Courier New" w:cs="Courier New" w:hint="default"/>
+      </w:rPr>
+    </w:lvl>
+    <w:lvl w:ilvl="8" w:tplc="04090005" w:tentative="1">
+      <w:start w:val="1"/>
+      <w:numFmt w:val="bullet"/>
+      <w:lvlText w:val=""/>
+      <w:lvlJc w:val="left"/>
+      <w:pPr>
+        <w:ind w:left="6480" w:hanging="360"/>
+      </w:pPr>
+      <w:rPr>
+        <w:rFonts w:ascii="Wingdings" w:hAnsi="Wingdings" w:hint="default"/>
+      </w:rPr>
+    </w:lvl>
+  </w:abstractNum>
+  <w:abstractNum w:abstractNumId="3" w15:restartNumberingAfterBreak="0">
+    <w:nsid w:val="3B207023"/>
+    <w:multiLevelType w:val="hybridMultilevel"/>
+    <w:tmpl w:val="4D0AF4F8"/>
+    <w:lvl w:ilvl="0" w:tplc="8902A794">
+      <w:numFmt w:val="bullet"/>
+      <w:lvlText w:val="-"/>
+      <w:lvlJc w:val="left"/>
+      <w:pPr>
+        <w:ind w:left="1080" w:hanging="360"/>
+      </w:pPr>
+      <w:rPr>
+        <w:rFonts w:ascii="Times New Roman" w:eastAsiaTheme="minorHAnsi" w:hAnsi="Times New Roman" w:cs="Times New Roman" w:hint="default"/>
+      </w:rPr>
+    </w:lvl>
+    <w:lvl w:ilvl="1" w:tplc="04090003" w:tentative="1">
+      <w:start w:val="1"/>
+      <w:numFmt w:val="bullet"/>
+      <w:lvlText w:val="o"/>
+      <w:lvlJc w:val="left"/>
+      <w:pPr>
+        <w:ind w:left="1800" w:hanging="360"/>
+      </w:pPr>
+      <w:rPr>
+        <w:rFonts w:ascii="Courier New" w:hAnsi="Courier New" w:cs="Courier New" w:hint="default"/>
+      </w:rPr>
+    </w:lvl>
+    <w:lvl w:ilvl="2" w:tplc="04090005" w:tentative="1">
+      <w:start w:val="1"/>
+      <w:numFmt w:val="bullet"/>
+      <w:lvlText w:val=""/>
+      <w:lvlJc w:val="left"/>
+      <w:pPr>
+        <w:ind w:left="2520" w:hanging="360"/>
+      </w:pPr>
+      <w:rPr>
+        <w:rFonts w:ascii="Wingdings" w:hAnsi="Wingdings" w:hint="default"/>
+      </w:rPr>
+    </w:lvl>
+    <w:lvl w:ilvl="3" w:tplc="04090001" w:tentative="1">
+      <w:start w:val="1"/>
+      <w:numFmt w:val="bullet"/>
+      <w:lvlText w:val=""/>
+      <w:lvlJc w:val="left"/>
+      <w:pPr>
+        <w:ind w:left="3240" w:hanging="360"/>
+      </w:pPr>
+      <w:rPr>
+        <w:rFonts w:ascii="Symbol" w:hAnsi="Symbol" w:hint="default"/>
+      </w:rPr>
+    </w:lvl>
+    <w:lvl w:ilvl="4" w:tplc="04090003" w:tentative="1">
+      <w:start w:val="1"/>
+      <w:numFmt w:val="bullet"/>
+      <w:lvlText w:val="o"/>
+      <w:lvlJc w:val="left"/>
+      <w:pPr>
+        <w:ind w:left="3960" w:hanging="360"/>
+      </w:pPr>
+      <w:rPr>
+        <w:rFonts w:ascii="Courier New" w:hAnsi="Courier New" w:cs="Courier New" w:hint="default"/>
+      </w:rPr>
+    </w:lvl>
+    <w:lvl w:ilvl="5" w:tplc="04090005" w:tentative="1">
+      <w:start w:val="1"/>
+      <w:numFmt w:val="bullet"/>
+      <w:lvlText w:val=""/>
+      <w:lvlJc w:val="left"/>
+      <w:pPr>
+        <w:ind w:left="4680" w:hanging="360"/>
+      </w:pPr>
+      <w:rPr>
+        <w:rFonts w:ascii="Wingdings" w:hAnsi="Wingdings" w:hint="default"/>
+      </w:rPr>
+    </w:lvl>
+    <w:lvl w:ilvl="6" w:tplc="04090001" w:tentative="1">
+      <w:start w:val="1"/>
+      <w:numFmt w:val="bullet"/>
+      <w:lvlText w:val=""/>
+      <w:lvlJc w:val="left"/>
+      <w:pPr>
+        <w:ind w:left="5400" w:hanging="360"/>
+      </w:pPr>
+      <w:rPr>
+        <w:rFonts w:ascii="Symbol" w:hAnsi="Symbol" w:hint="default"/>
+      </w:rPr>
+    </w:lvl>
+    <w:lvl w:ilvl="7" w:tplc="04090003" w:tentative="1">
+      <w:start w:val="1"/>
+      <w:numFmt w:val="bullet"/>
+      <w:lvlText w:val="o"/>
+      <w:lvlJc w:val="left"/>
+      <w:pPr>
+        <w:ind w:left="6120" w:hanging="360"/>
+      </w:pPr>
+      <w:rPr>
+        <w:rFonts w:ascii="Courier New" w:hAnsi="Courier New" w:cs="Courier New" w:hint="default"/>
+      </w:rPr>
+    </w:lvl>
+    <w:lvl w:ilvl="8" w:tplc="04090005" w:tentative="1">
+      <w:start w:val="1"/>
+      <w:numFmt w:val="bullet"/>
+      <w:lvlText w:val=""/>
+      <w:lvlJc w:val="left"/>
+      <w:pPr>
+        <w:ind w:left="6840" w:hanging="360"/>
+      </w:pPr>
+      <w:rPr>
+        <w:rFonts w:ascii="Wingdings" w:hAnsi="Wingdings" w:hint="default"/>
+      </w:rPr>
+    </w:lvl>
+  </w:abstractNum>
+  <w:abstractNum w:abstractNumId="4" w15:restartNumberingAfterBreak="0">
+    <w:nsid w:val="5FAA3847"/>
+    <w:multiLevelType w:val="hybridMultilevel"/>
+    <w:tmpl w:val="74685D1E"/>
+    <w:lvl w:ilvl="0" w:tplc="8902A794">
+      <w:numFmt w:val="bullet"/>
+      <w:lvlText w:val="-"/>
+      <w:lvlJc w:val="left"/>
+      <w:pPr>
+        <w:ind w:left="1080" w:hanging="360"/>
+      </w:pPr>
+      <w:rPr>
+        <w:rFonts w:ascii="Times New Roman" w:eastAsiaTheme="minorHAnsi" w:hAnsi="Times New Roman" w:cs="Times New Roman" w:hint="default"/>
+      </w:rPr>
+    </w:lvl>
+    <w:lvl w:ilvl="1" w:tplc="04090003" w:tentative="1">
+      <w:start w:val="1"/>
+      <w:numFmt w:val="bullet"/>
+      <w:lvlText w:val="o"/>
+      <w:lvlJc w:val="left"/>
+      <w:pPr>
+        <w:ind w:left="1440" w:hanging="360"/>
+      </w:pPr>
+      <w:rPr>
+        <w:rFonts w:ascii="Courier New" w:hAnsi="Courier New" w:cs="Courier New" w:hint="default"/>
+      </w:rPr>
+    </w:lvl>
+    <w:lvl w:ilvl="2" w:tplc="04090005" w:tentative="1">
+      <w:start w:val="1"/>
+      <w:numFmt w:val="bullet"/>
+      <w:lvlText w:val=""/>
+      <w:lvlJc w:val="left"/>
+      <w:pPr>
+        <w:ind w:left="2160" w:hanging="360"/>
+      </w:pPr>
+      <w:rPr>
+        <w:rFonts w:ascii="Wingdings" w:hAnsi="Wingdings" w:hint="default"/>
+      </w:rPr>
+    </w:lvl>
+    <w:lvl w:ilvl="3" w:tplc="04090001" w:tentative="1">
+      <w:start w:val="1"/>
+      <w:numFmt w:val="bullet"/>
+      <w:lvlText w:val=""/>
+      <w:lvlJc w:val="left"/>
+      <w:pPr>
+        <w:ind w:left="2880" w:hanging="360"/>
+      </w:pPr>
+      <w:rPr>
+        <w:rFonts w:ascii="Symbol" w:hAnsi="Symbol" w:hint="default"/>
+      </w:rPr>
+    </w:lvl>
+    <w:lvl w:ilvl="4" w:tplc="04090003" w:tentative="1">
+      <w:start w:val="1"/>
+      <w:numFmt w:val="bullet"/>
+      <w:lvlText w:val="o"/>
+      <w:lvlJc w:val="left"/>
+      <w:pPr>
+        <w:ind w:left="3600" w:hanging="360"/>
+      </w:pPr>
+      <w:rPr>
+        <w:rFonts w:ascii="Courier New" w:hAnsi="Courier New" w:cs="Courier New" w:hint="default"/>
+      </w:rPr>
+    </w:lvl>
+    <w:lvl w:ilvl="5" w:tplc="04090005" w:tentative="1">
+      <w:start w:val="1"/>
+      <w:numFmt w:val="bullet"/>
+      <w:lvlText w:val=""/>
+      <w:lvlJc w:val="left"/>
+      <w:pPr>
+        <w:ind w:left="4320" w:hanging="360"/>
+      </w:pPr>
+      <w:rPr>
+        <w:rFonts w:ascii="Wingdings" w:hAnsi="Wingdings" w:hint="default"/>
+      </w:rPr>
+    </w:lvl>
+    <w:lvl w:ilvl="6" w:tplc="04090001" w:tentative="1">
+      <w:start w:val="1"/>
+      <w:numFmt w:val="bullet"/>
+      <w:lvlText w:val=""/>
+      <w:lvlJc w:val="left"/>
+      <w:pPr>
+        <w:ind w:left="5040" w:hanging="360"/>
+      </w:pPr>
+      <w:rPr>
+        <w:rFonts w:ascii="Symbol" w:hAnsi="Symbol" w:hint="default"/>
+      </w:rPr>
+    </w:lvl>
+    <w:lvl w:ilvl="7" w:tplc="04090003" w:tentative="1">
+      <w:start w:val="1"/>
+      <w:numFmt w:val="bullet"/>
+      <w:lvlText w:val="o"/>
+      <w:lvlJc w:val="left"/>
+      <w:pPr>
+        <w:ind w:left="5760" w:hanging="360"/>
+      </w:pPr>
+      <w:rPr>
+        <w:rFonts w:ascii="Courier New" w:hAnsi="Courier New" w:cs="Courier New" w:hint="default"/>
+      </w:rPr>
+    </w:lvl>
+    <w:lvl w:ilvl="8" w:tplc="04090005" w:tentative="1">
+      <w:start w:val="1"/>
+      <w:numFmt w:val="bullet"/>
+      <w:lvlText w:val=""/>
+      <w:lvlJc w:val="left"/>
+      <w:pPr>
+        <w:ind w:left="6480" w:hanging="360"/>
+      </w:pPr>
+      <w:rPr>
+        <w:rFonts w:ascii="Wingdings" w:hAnsi="Wingdings" w:hint="default"/>
+      </w:rPr>
+    </w:lvl>
+  </w:abstractNum>
+  <w:abstractNum w:abstractNumId="5" w15:restartNumberingAfterBreak="0">
     <w:nsid w:val="750C318F"/>
     <w:multiLevelType w:val="hybridMultilevel"/>
-    <w:tmpl w:val="863E676C"/>
+    <w:tmpl w:val="E9A87536"/>
     <w:lvl w:ilvl="0" w:tplc="04090001">
       <w:start w:val="1"/>
       <w:numFmt w:val="bullet"/>
@@ -529,9 +1555,21 @@
     </w:lvl>
   </w:abstractNum>
   <w:num w:numId="1">
+    <w:abstractNumId w:val="5"/>
+  </w:num>
+  <w:num w:numId="2">
     <w:abstractNumId w:val="1"/>
   </w:num>
-  <w:num w:numId="2">
+  <w:num w:numId="3">
+    <w:abstractNumId w:val="3"/>
+  </w:num>
+  <w:num w:numId="4">
+    <w:abstractNumId w:val="4"/>
+  </w:num>
+  <w:num w:numId="5">
+    <w:abstractNumId w:val="2"/>
+  </w:num>
+  <w:num w:numId="6">
     <w:abstractNumId w:val="0"/>
   </w:num>
 </w:numbering>
@@ -1249,7 +2287,7 @@
 </file>
 
 <file path=customXml/itemProps1.xml><?xml version="1.0" encoding="utf-8"?>
-<ds:datastoreItem xmlns:ds="http://schemas.openxmlformats.org/officeDocument/2006/customXml" ds:itemID="{EA385180-129E-426D-A56A-8893392CA4BC}">
+<ds:datastoreItem xmlns:ds="http://schemas.openxmlformats.org/officeDocument/2006/customXml" ds:itemID="{AF17EFBD-3288-444C-AD73-846B45C04161}">
   <ds:schemaRefs>
     <ds:schemaRef ds:uri="http://schemas.openxmlformats.org/officeDocument/2006/bibliography"/>
   </ds:schemaRefs>

</xml_diff>